<commit_message>
built with auth server overview
</commit_message>
<xml_diff>
--- a/Thesis_CGalvin/paper/latex/mastersthesis.docx
+++ b/Thesis_CGalvin/paper/latex/mastersthesis.docx
@@ -3964,410 +3964,11 @@
         <w:rPr/>
         <w:t xml:space="preserve"> </w:t>
       </w:r>
-    </w:p>
-    <w:p>
-      <w:pPr>
-        <w:pStyle w:val="style1"/>
-        <w:rPr/>
-      </w:pPr>
-      <w:bookmarkStart w:id="26" w:name="SECTION00320000000000000000"/>
-      <w:bookmarkEnd w:id="26"/>
-      <w:r>
-        <w:rPr/>
-        <w:t xml:space="preserve">Authentication Server </w:t>
-      </w:r>
-    </w:p>
-    <w:p>
-      <w:pPr>
-        <w:pStyle w:val="style29"/>
-        <w:rPr/>
-      </w:pPr>
-      <w:r>
-        <w:rPr/>
-        <w:t xml:space="preserve">The authentication server is in charge of identifying and connecting users. When a user connects to the website, a websocket connection is made between the authentication server and the client. Along with this connection a session ID is provided which we can use to identify the user over multiple transactions. When a user logs in, this session ID is coupled to their user name and marked as an active session. This allows other users to identify the user as online, as the session ID can be decoupled from the user name the moment the socket connection is closed. </w:t>
-      </w:r>
-    </w:p>
-    <w:p>
-      <w:pPr>
-        <w:pStyle w:val="style1"/>
-        <w:rPr/>
-      </w:pPr>
-      <w:bookmarkStart w:id="27" w:name="SECTION00330000000000000000"/>
-      <w:bookmarkEnd w:id="27"/>
-      <w:r>
-        <w:rPr/>
-        <w:t xml:space="preserve">Server Side Command Dispatcher </w:t>
-      </w:r>
-    </w:p>
-    <w:p>
-      <w:pPr>
-        <w:pStyle w:val="style29"/>
-        <w:rPr/>
-      </w:pPr>
-      <w:r>
-        <w:rPr/>
-        <w:t xml:space="preserve">The authentication server receives data from the user in a 3-tuple form: &lt;sender, command, args&gt;. The sender includes detailed information about the request origin. Not only are the user credentials included, but also which of the client application widgets made the request. This is to allow us to create a return route for the request. The command field is the name of the function we wish to invoke, and the args field is an array of arguments to pass to the function. The commands for authentication have been kept intentionally simple, consisting of operations to sign up, log in, and request contacts. </w:t>
-      </w:r>
-    </w:p>
-    <w:p>
-      <w:pPr>
-        <w:pStyle w:val="style1"/>
-        <w:rPr/>
-      </w:pPr>
-      <w:bookmarkStart w:id="28" w:name="SECTION00340000000000000000"/>
-      <w:bookmarkEnd w:id="28"/>
-      <w:r>
-        <w:rPr/>
-        <w:t xml:space="preserve">Server Side RESTful Model </w:t>
-      </w:r>
-    </w:p>
-    <w:p>
-      <w:pPr>
-        <w:pStyle w:val="style29"/>
-        <w:rPr/>
-      </w:pPr>
-      <w:r>
-        <w:rPr/>
-        <w:t xml:space="preserve">The authentication server works as a simple RESTful model. RESTful operations are primarily invoked from the server side command dispatcher which houses the business logic of the application. Our RESTful API only consists of four commands: 'create', 'read', 'update', and 'delete'. The user name of the client invoking the request is also included, allowing us to create permissive rules to limit who can access or modify groups of data. </w:t>
-      </w:r>
-    </w:p>
-    <w:p>
-      <w:pPr>
-        <w:pStyle w:val="style1"/>
-        <w:rPr/>
-      </w:pPr>
-      <w:bookmarkStart w:id="29" w:name="SECTION00350000000000000000"/>
-      <w:bookmarkEnd w:id="29"/>
-      <w:r>
-        <w:rPr/>
-        <w:t xml:space="preserve">Client Side Command Dispatcher </w:t>
-      </w:r>
-    </w:p>
-    <w:p>
-      <w:pPr>
-        <w:pStyle w:val="style29"/>
-        <w:rPr/>
-      </w:pPr>
-      <w:r>
-        <w:rPr/>
-        <w:t xml:space="preserve">The client side command dispatcher is broken down into multiple parts. Commands may be launched from external sources such as the authentication server (eg. Describing bad log in credentials, or supplying a list of online users) or a P2P connection (such as a remote user initiating a call). Commands may also be launched from the clients web GUI. </w:t>
-      </w:r>
-    </w:p>
-    <w:p>
-      <w:pPr>
-        <w:pStyle w:val="style29"/>
-        <w:rPr/>
-      </w:pPr>
-      <w:r>
-        <w:rPr/>
-        <w:t xml:space="preserve">Each client widget has it's own command API, and the application has naming and routing mechanisms to relay commands from these various sources to the appropriate widget. The widget then handles the command however it pleases. </w:t>
-      </w:r>
-    </w:p>
-    <w:p>
-      <w:pPr>
-        <w:pStyle w:val="style1"/>
-        <w:rPr/>
-      </w:pPr>
-      <w:bookmarkStart w:id="30" w:name="SECTION00360000000000000000"/>
-      <w:bookmarkEnd w:id="30"/>
-      <w:r>
-        <w:rPr/>
-        <w:t xml:space="preserve">Client Side Widget Factory </w:t>
-      </w:r>
-    </w:p>
-    <w:p>
-      <w:pPr>
-        <w:pStyle w:val="style29"/>
-        <w:rPr/>
-      </w:pPr>
-      <w:r>
-        <w:rPr/>
-        <w:t xml:space="preserve">As the list of client side widgets grow, the widget factory serves as a way to create and register new widgets. The widget factory is in charge of creating unique names for each widget for message routing. </w:t>
-      </w:r>
-    </w:p>
-    <w:p>
-      <w:pPr>
-        <w:pStyle w:val="style1"/>
-        <w:rPr/>
-      </w:pPr>
-      <w:bookmarkStart w:id="31" w:name="SECTION00370000000000000000"/>
-      <w:bookmarkEnd w:id="31"/>
-      <w:r>
-        <w:rPr/>
-        <w:t xml:space="preserve">Client Side Widget Structure </w:t>
-      </w:r>
-    </w:p>
-    <w:p>
-      <w:pPr>
-        <w:pStyle w:val="style29"/>
-        <w:rPr/>
-      </w:pPr>
-      <w:r>
-        <w:rPr/>
-        <w:t xml:space="preserve">Each widget should be contain a function called 'widget' which will be invoked when the client creates a new widget instance. As input, we pass in any external dependencies the widget requires. This function is in charge of initializing the widget, building the widgets DOM and layout, as well as defining the external API the widget provides. </w:t>
-      </w:r>
-    </w:p>
-    <w:p>
-      <w:pPr>
-        <w:pStyle w:val="style1"/>
-        <w:rPr/>
-      </w:pPr>
-      <w:bookmarkStart w:id="32" w:name="SECTION00380000000000000000"/>
-      <w:bookmarkEnd w:id="32"/>
-      <w:r>
-        <w:rPr/>
-        <w:t xml:space="preserve">P2P Connection </w:t>
-      </w:r>
-    </w:p>
-    <w:p>
-      <w:pPr>
-        <w:pStyle w:val="style29"/>
-        <w:rPr/>
-      </w:pPr>
-      <w:r>
-        <w:rPr/>
-        <w:t xml:space="preserve">A key component of this application will be the P2P widget. The P2P widget will be in charge of facilitating P2P connections with other users. Through this connection, users will be able to share VoIP communications, screencasts, and share files. The P2P connection will be in charge of connectivity, P2P routing, as well as stopping/starting telepresence calls. </w:t>
-      </w:r>
-    </w:p>
-    <w:p>
-      <w:pPr>
-        <w:pStyle w:val="style1"/>
-        <w:rPr/>
-      </w:pPr>
-      <w:bookmarkStart w:id="33" w:name="SECTION00390000000000000000"/>
-      <w:bookmarkEnd w:id="33"/>
-      <w:r>
-        <w:rPr/>
-        <w:t xml:space="preserve">Goals </w:t>
-      </w:r>
-    </w:p>
-    <w:p>
-      <w:pPr>
-        <w:pStyle w:val="style29"/>
-        <w:rPr/>
-      </w:pPr>
-      <w:r>
-        <w:rPr/>
-        <w:t xml:space="preserve">In order to improve on current telepresence technologies, we must revisit the main sensory obstacles in telepresence interaction and modify our implementations in a way that reduces such obstacles. To reiterate, these obstacles are: </w:t>
-      </w:r>
-    </w:p>
-    <w:p>
-      <w:pPr>
-        <w:pStyle w:val="style29"/>
-        <w:numPr>
-          <w:ilvl w:val="0"/>
-          <w:numId w:val="5"/>
-        </w:numPr>
-        <w:tabs>
-          <w:tab w:leader="none" w:pos="0" w:val="left"/>
-        </w:tabs>
-        <w:spacing w:after="0" w:before="0"/>
-        <w:ind w:end="0" w:hanging="283" w:start="707"/>
-        <w:contextualSpacing w:val="false"/>
-        <w:rPr/>
-      </w:pPr>
-      <w:r>
-        <w:rPr/>
-        <w:t xml:space="preserve">The detection of sensory signals </w:t>
-      </w:r>
-    </w:p>
-    <w:p>
-      <w:pPr>
-        <w:pStyle w:val="style29"/>
-        <w:numPr>
-          <w:ilvl w:val="0"/>
-          <w:numId w:val="5"/>
-        </w:numPr>
-        <w:tabs>
-          <w:tab w:leader="none" w:pos="0" w:val="left"/>
-        </w:tabs>
-        <w:spacing w:after="0" w:before="0"/>
-        <w:ind w:end="0" w:hanging="283" w:start="707"/>
-        <w:contextualSpacing w:val="false"/>
-        <w:rPr/>
-      </w:pPr>
-      <w:r>
-        <w:rPr/>
-        <w:t xml:space="preserve">The feedback of real-time sensory information to the operator </w:t>
-      </w:r>
-    </w:p>
-    <w:p>
-      <w:pPr>
-        <w:pStyle w:val="style29"/>
-        <w:numPr>
-          <w:ilvl w:val="0"/>
-          <w:numId w:val="5"/>
-        </w:numPr>
-        <w:tabs>
-          <w:tab w:leader="none" w:pos="0" w:val="left"/>
-        </w:tabs>
-        <w:ind w:end="0" w:hanging="283" w:start="707"/>
-        <w:rPr/>
-      </w:pPr>
-      <w:r>
-        <w:rPr/>
-        <w:t xml:space="preserve">The presentation of this information in a form that can be easily detected, processed by the brain as a reflex action and responded to, since an excessive need for thought would detract from performance of the primary task. </w:t>
-      </w:r>
-    </w:p>
-    <w:p>
-      <w:pPr>
-        <w:pStyle w:val="style29"/>
-        <w:jc w:val="end"/>
-        <w:rPr/>
-      </w:pPr>
-      <w:r>
-        <w:rPr/>
-        <w:t>[</w:t>
-      </w:r>
-      <w:r>
-        <w:fldChar w:fldCharType="begin"/>
-      </w:r>
-      <w:r>
-        <w:instrText> HYPERLINK "file:///home/kgee/Typhoon/Thesis_CGalvin/paper/latex/mastersthesis/mastersthesis.html" \l "540147"</w:instrText>
-      </w:r>
-      <w:r>
-        <w:fldChar w:fldCharType="separate"/>
-      </w:r>
-      <w:r>
-        <w:rPr>
-          <w:rStyle w:val="style17"/>
-        </w:rPr>
-        <w:t>CWKG96</w:t>
-      </w:r>
-      <w:r>
-        <w:fldChar w:fldCharType="end"/>
-      </w:r>
-      <w:r>
-        <w:rPr/>
-        <w:t xml:space="preserve">] </w:t>
-      </w:r>
-    </w:p>
-    <w:p>
-      <w:pPr>
-        <w:pStyle w:val="style29"/>
-        <w:rPr/>
-      </w:pPr>
-      <w:r>
-        <w:rPr/>
-        <w:t xml:space="preserve">The goal of this project is to create a system which automates and facilitates the above in a helpful and intuitive way via data augmentation of the live stream. These three points will each be addressed individually by it's own software module placed between the telepresence device and the user's device. </w:t>
-      </w:r>
-    </w:p>
-    <w:p>
-      <w:pPr>
-        <w:pStyle w:val="style29"/>
-        <w:rPr/>
-      </w:pPr>
-      <w:r>
-        <w:rPr/>
-        <w:t xml:space="preserve">A good example would be to recognize and highlight a QR code should one come into the visual frame. The users options could be as simple as 'open URL in browser' or 'ignore'. </w:t>
-      </w:r>
-    </w:p>
-    <w:p>
-      <w:pPr>
-        <w:pStyle w:val="style29"/>
-        <w:rPr/>
-      </w:pPr>
-      <w:r>
-        <w:rPr/>
-        <w:t xml:space="preserve">A second example would be to alert the user when a presenter has entered the frame after a lengthy absence. </w:t>
-      </w:r>
-    </w:p>
-    <w:p>
-      <w:pPr>
-        <w:pStyle w:val="style29"/>
-        <w:rPr/>
-      </w:pPr>
-      <w:r>
-        <w:rPr/>
-        <w:t xml:space="preserve">Finally, if a group of two or more people collaborate to make a 'digital audience', tags, notes, and comments can be passed among audience members in real time. For example, if the professor leaves a particularly difficult equation on the board, audience members could be enabled to directly click on the location of the equation within the video in question and communicate their interest in a real time collaborative way. This information can be saved along with the video for the professors review at a later time. </w:t>
-      </w:r>
-    </w:p>
-    <w:p>
-      <w:pPr>
-        <w:pStyle w:val="style1"/>
-        <w:rPr/>
-      </w:pPr>
-      <w:bookmarkStart w:id="34" w:name="SECTION003100000000000000000"/>
-      <w:bookmarkEnd w:id="34"/>
-      <w:r>
-        <w:rPr/>
-        <w:t xml:space="preserve">Assumptions </w:t>
-      </w:r>
-    </w:p>
-    <w:p>
-      <w:pPr>
-        <w:pStyle w:val="style29"/>
-        <w:rPr/>
-      </w:pPr>
-      <w:r>
-        <w:rPr/>
-        <w:t xml:space="preserve">There are a wide variety of telepresence devices available, each with it's own features and limitations. This project will focus on the most common telepresence software available, which is the modern smart phone. We can assume that the telepresence device will come equipped with a camera and a microphone, as well as a wireless network connection capable of simultaneously transmitting and receiving audio/video data with latency low enough to qualify for 'real-time communication'. If required, benchmarks and data may later be supplied to demonstrate that this is indeed a common feature of modern hardware. </w:t>
-      </w:r>
-    </w:p>
-    <w:p>
-      <w:pPr>
-        <w:pStyle w:val="style1"/>
-        <w:rPr/>
-      </w:pPr>
-      <w:bookmarkStart w:id="35" w:name="SECTION003110000000000000000"/>
-      <w:bookmarkEnd w:id="35"/>
-      <w:r>
-        <w:rPr/>
-        <w:t xml:space="preserve">Design </w:t>
-      </w:r>
-    </w:p>
-    <w:p>
-      <w:pPr>
-        <w:pStyle w:val="style29"/>
-        <w:rPr/>
-      </w:pPr>
-      <w:r>
-        <w:rPr/>
-        <w:t xml:space="preserve">In order to achieve our goals, the approach I intend to take involves scanning the raw telepresence data between clients in order to parse and extract some of the high level information out of it. If we can automate the detection of useful signals, gestures, queues, and events in the raw audio/video data, we can highlight and emphasize this information to the user. Furthermore, if the signals we parse can be responded with by a minimal subset of actions we are entirely capable of supplying these options in real-time and allowing the user to quickly decide how they choose to respond. </w:t>
-      </w:r>
-    </w:p>
-    <w:p>
-      <w:pPr>
-        <w:pStyle w:val="style29"/>
-        <w:rPr/>
-      </w:pPr>
-      <w:r>
-        <w:rPr/>
-        <w:t xml:space="preserve">If the mobile telepresence devices which collect and transmit the raw audio/video data are most likely to be modern smart phones, than we would be wise to treat these devices as thin clients in the sense that their purpose is limited to data collection and user interaction. The heavy processing involved with computer vision over large streams of image matrices would quickly overwhelm such devices. </w:t>
-      </w:r>
-    </w:p>
-    <w:p>
-      <w:pPr>
-        <w:pStyle w:val="style29"/>
-        <w:rPr/>
-      </w:pPr>
-      <w:r>
-        <w:rPr/>
-        <w:t xml:space="preserve">Because of this limitation I plan on deploying a cloud server which intercepts the data streams between clients in order to process the large amounts of raw data. This cloud will also store the streams and act as a database of past transmissions along with all the key meta-data we accumulate through our processing techniques. </w:t>
-      </w:r>
-    </w:p>
-    <w:p>
-      <w:pPr>
-        <w:pStyle w:val="style1"/>
-        <w:rPr/>
-      </w:pPr>
-      <w:bookmarkStart w:id="36" w:name="SECTION003120000000000000000"/>
-      <w:bookmarkEnd w:id="36"/>
-      <w:r>
-        <w:rPr/>
-        <w:t xml:space="preserve">Networking </w:t>
-      </w:r>
-    </w:p>
-    <w:p>
-      <w:pPr>
-        <w:pStyle w:val="style29"/>
-        <w:rPr/>
-      </w:pPr>
       <w:r>
         <w:rPr/>
         <w:drawing>
           <wp:inline distB="0" distL="0" distR="0" distT="0">
-            <wp:extent cx="4505325" cy="3924300"/>
+            <wp:extent cx="6000750" cy="6353175"/>
             <wp:effectExtent b="0" l="0" r="0" t="0"/>
             <wp:docPr descr="" id="2" name="Picture" title=""/>
             <wp:cNvGraphicFramePr>
@@ -4384,6 +3985,457 @@
                   </pic:nvPicPr>
                   <pic:blipFill>
                     <a:blip r:link="rId4"/>
+                    <a:srcRect/>
+                    <a:stretch>
+                      <a:fillRect/>
+                    </a:stretch>
+                  </pic:blipFill>
+                  <pic:spPr bwMode="auto">
+                    <a:xfrm>
+                      <a:off x="0" y="0"/>
+                      <a:ext cx="6000750" cy="6353175"/>
+                    </a:xfrm>
+                    <a:prstGeom prst="rect">
+                      <a:avLst/>
+                    </a:prstGeom>
+                    <a:noFill/>
+                    <a:ln w="9525">
+                      <a:noFill/>
+                      <a:miter lim="800000"/>
+                      <a:headEnd/>
+                      <a:tailEnd/>
+                    </a:ln>
+                  </pic:spPr>
+                </pic:pic>
+              </a:graphicData>
+            </a:graphic>
+          </wp:inline>
+        </w:drawing>
+      </w:r>
+      <w:r>
+        <w:rPr/>
+        <w:t xml:space="preserve"> </w:t>
+      </w:r>
+    </w:p>
+    <w:p>
+      <w:pPr>
+        <w:pStyle w:val="style1"/>
+        <w:rPr/>
+      </w:pPr>
+      <w:bookmarkStart w:id="26" w:name="SECTION00320000000000000000"/>
+      <w:bookmarkEnd w:id="26"/>
+      <w:r>
+        <w:rPr/>
+        <w:t xml:space="preserve">Authentication Server </w:t>
+      </w:r>
+    </w:p>
+    <w:p>
+      <w:pPr>
+        <w:pStyle w:val="style29"/>
+        <w:rPr/>
+      </w:pPr>
+      <w:r>
+        <w:rPr/>
+        <w:t xml:space="preserve">The authentication server is in charge of identifying and connecting users. When a user connects to the website, a websocket connection is made between the authentication server and the client. Along with this connection a session ID is provided which we can use to identify the user over multiple transactions. When a user logs in, this session ID is coupled to their user name and marked as an active session. This allows other users to identify the user as online, as the session ID can be decoupled from the user name the moment the socket connection is closed. </w:t>
+      </w:r>
+    </w:p>
+    <w:p>
+      <w:pPr>
+        <w:pStyle w:val="style1"/>
+        <w:rPr/>
+      </w:pPr>
+      <w:bookmarkStart w:id="27" w:name="SECTION00330000000000000000"/>
+      <w:bookmarkEnd w:id="27"/>
+      <w:r>
+        <w:rPr/>
+        <w:t xml:space="preserve">Server Side Command Dispatcher </w:t>
+      </w:r>
+    </w:p>
+    <w:p>
+      <w:pPr>
+        <w:pStyle w:val="style29"/>
+        <w:rPr/>
+      </w:pPr>
+      <w:r>
+        <w:rPr/>
+        <w:t xml:space="preserve">The authentication server receives data from the user in a 3-tuple form: &lt;sender, command, args&gt;. The sender includes detailed information about the request origin. Not only are the user credentials included, but also which of the client application widgets made the request. This is to allow us to create a return route for the request. The command field is the name of the function we wish to invoke, and the args field is an array of arguments to pass to the function. The commands for authentication have been kept intentionally simple, consisting of operations to sign up, log in, and request contacts. </w:t>
+      </w:r>
+    </w:p>
+    <w:p>
+      <w:pPr>
+        <w:pStyle w:val="style1"/>
+        <w:rPr/>
+      </w:pPr>
+      <w:bookmarkStart w:id="28" w:name="SECTION00340000000000000000"/>
+      <w:bookmarkEnd w:id="28"/>
+      <w:r>
+        <w:rPr/>
+        <w:t xml:space="preserve">Server Side RESTful Model </w:t>
+      </w:r>
+    </w:p>
+    <w:p>
+      <w:pPr>
+        <w:pStyle w:val="style29"/>
+        <w:rPr/>
+      </w:pPr>
+      <w:r>
+        <w:rPr/>
+        <w:t xml:space="preserve">The authentication server works as a simple RESTful model. RESTful operations are primarily invoked from the server side command dispatcher which houses the business logic of the application. Our RESTful API only consists of four commands: 'create', 'read', 'update', and 'delete'. The user name of the client invoking the request is also included, allowing us to create permissive rules to limit who can access or modify groups of data. </w:t>
+      </w:r>
+    </w:p>
+    <w:p>
+      <w:pPr>
+        <w:pStyle w:val="style1"/>
+        <w:rPr/>
+      </w:pPr>
+      <w:bookmarkStart w:id="29" w:name="SECTION00350000000000000000"/>
+      <w:bookmarkEnd w:id="29"/>
+      <w:r>
+        <w:rPr/>
+        <w:t xml:space="preserve">Client Side Command Dispatcher </w:t>
+      </w:r>
+    </w:p>
+    <w:p>
+      <w:pPr>
+        <w:pStyle w:val="style29"/>
+        <w:rPr/>
+      </w:pPr>
+      <w:r>
+        <w:rPr/>
+        <w:t xml:space="preserve">The client side command dispatcher is broken down into multiple parts. Commands may be launched from external sources such as the authentication server (eg. Describing bad log in credentials, or supplying a list of online users) or a P2P connection (such as a remote user initiating a call). Commands may also be launched from the clients web GUI. </w:t>
+      </w:r>
+    </w:p>
+    <w:p>
+      <w:pPr>
+        <w:pStyle w:val="style29"/>
+        <w:rPr/>
+      </w:pPr>
+      <w:r>
+        <w:rPr/>
+        <w:t xml:space="preserve">Each client widget has it's own command API, and the application has naming and routing mechanisms to relay commands from these various sources to the appropriate widget. The widget then handles the command however it pleases. </w:t>
+      </w:r>
+    </w:p>
+    <w:p>
+      <w:pPr>
+        <w:pStyle w:val="style1"/>
+        <w:rPr/>
+      </w:pPr>
+      <w:bookmarkStart w:id="30" w:name="SECTION00360000000000000000"/>
+      <w:bookmarkEnd w:id="30"/>
+      <w:r>
+        <w:rPr/>
+        <w:t xml:space="preserve">Client Side Widget Factory </w:t>
+      </w:r>
+    </w:p>
+    <w:p>
+      <w:pPr>
+        <w:pStyle w:val="style29"/>
+        <w:rPr/>
+      </w:pPr>
+      <w:r>
+        <w:rPr/>
+        <w:t xml:space="preserve">As the list of client side widgets grow, the widget factory serves as a way to create and register new widgets. The widget factory is in charge of creating unique names for each widget for message routing. </w:t>
+      </w:r>
+    </w:p>
+    <w:p>
+      <w:pPr>
+        <w:pStyle w:val="style1"/>
+        <w:rPr/>
+      </w:pPr>
+      <w:bookmarkStart w:id="31" w:name="SECTION00370000000000000000"/>
+      <w:bookmarkEnd w:id="31"/>
+      <w:r>
+        <w:rPr/>
+        <w:t xml:space="preserve">Client Side Widget Structure </w:t>
+      </w:r>
+    </w:p>
+    <w:p>
+      <w:pPr>
+        <w:pStyle w:val="style29"/>
+        <w:rPr/>
+      </w:pPr>
+      <w:r>
+        <w:rPr/>
+        <w:t xml:space="preserve">Each widget should be contain a function called 'widget' which will be invoked when the client creates a new widget instance. As input, we pass in any external dependencies the widget requires. This function is in charge of initializing the widget, building the widgets DOM and layout, as well as defining the external API the widget provides. </w:t>
+      </w:r>
+    </w:p>
+    <w:p>
+      <w:pPr>
+        <w:pStyle w:val="style1"/>
+        <w:rPr/>
+      </w:pPr>
+      <w:bookmarkStart w:id="32" w:name="SECTION00380000000000000000"/>
+      <w:bookmarkEnd w:id="32"/>
+      <w:r>
+        <w:rPr/>
+        <w:t xml:space="preserve">P2P Connection </w:t>
+      </w:r>
+    </w:p>
+    <w:p>
+      <w:pPr>
+        <w:pStyle w:val="style29"/>
+        <w:rPr/>
+      </w:pPr>
+      <w:r>
+        <w:rPr/>
+        <w:t xml:space="preserve">A key component of this application will be the P2P widget. The P2P widget will be in charge of facilitating P2P connections with other users. Through this connection, users will be able to share VoIP communications, screencasts, and share files. The P2P connection will be in charge of connectivity, P2P routing, as well as stopping/starting telepresence calls. </w:t>
+      </w:r>
+    </w:p>
+    <w:p>
+      <w:pPr>
+        <w:pStyle w:val="style1"/>
+        <w:rPr/>
+      </w:pPr>
+      <w:bookmarkStart w:id="33" w:name="SECTION00390000000000000000"/>
+      <w:bookmarkEnd w:id="33"/>
+      <w:r>
+        <w:rPr/>
+        <w:t xml:space="preserve">Goals </w:t>
+      </w:r>
+    </w:p>
+    <w:p>
+      <w:pPr>
+        <w:pStyle w:val="style29"/>
+        <w:rPr/>
+      </w:pPr>
+      <w:r>
+        <w:rPr/>
+        <w:t xml:space="preserve">In order to improve on current telepresence technologies, we must revisit the main sensory obstacles in telepresence interaction and modify our implementations in a way that reduces such obstacles. To reiterate, these obstacles are: </w:t>
+      </w:r>
+    </w:p>
+    <w:p>
+      <w:pPr>
+        <w:pStyle w:val="style29"/>
+        <w:numPr>
+          <w:ilvl w:val="0"/>
+          <w:numId w:val="5"/>
+        </w:numPr>
+        <w:tabs>
+          <w:tab w:leader="none" w:pos="0" w:val="left"/>
+        </w:tabs>
+        <w:spacing w:after="0" w:before="0"/>
+        <w:ind w:end="0" w:hanging="283" w:start="707"/>
+        <w:contextualSpacing w:val="false"/>
+        <w:rPr/>
+      </w:pPr>
+      <w:r>
+        <w:rPr/>
+        <w:t xml:space="preserve">The detection of sensory signals </w:t>
+      </w:r>
+    </w:p>
+    <w:p>
+      <w:pPr>
+        <w:pStyle w:val="style29"/>
+        <w:numPr>
+          <w:ilvl w:val="0"/>
+          <w:numId w:val="5"/>
+        </w:numPr>
+        <w:tabs>
+          <w:tab w:leader="none" w:pos="0" w:val="left"/>
+        </w:tabs>
+        <w:spacing w:after="0" w:before="0"/>
+        <w:ind w:end="0" w:hanging="283" w:start="707"/>
+        <w:contextualSpacing w:val="false"/>
+        <w:rPr/>
+      </w:pPr>
+      <w:r>
+        <w:rPr/>
+        <w:t xml:space="preserve">The feedback of real-time sensory information to the operator </w:t>
+      </w:r>
+    </w:p>
+    <w:p>
+      <w:pPr>
+        <w:pStyle w:val="style29"/>
+        <w:numPr>
+          <w:ilvl w:val="0"/>
+          <w:numId w:val="5"/>
+        </w:numPr>
+        <w:tabs>
+          <w:tab w:leader="none" w:pos="0" w:val="left"/>
+        </w:tabs>
+        <w:ind w:end="0" w:hanging="283" w:start="707"/>
+        <w:rPr/>
+      </w:pPr>
+      <w:r>
+        <w:rPr/>
+        <w:t xml:space="preserve">The presentation of this information in a form that can be easily detected, processed by the brain as a reflex action and responded to, since an excessive need for thought would detract from performance of the primary task. </w:t>
+      </w:r>
+    </w:p>
+    <w:p>
+      <w:pPr>
+        <w:pStyle w:val="style29"/>
+        <w:jc w:val="end"/>
+        <w:rPr/>
+      </w:pPr>
+      <w:r>
+        <w:rPr/>
+        <w:t>[</w:t>
+      </w:r>
+      <w:r>
+        <w:fldChar w:fldCharType="begin"/>
+      </w:r>
+      <w:r>
+        <w:instrText> HYPERLINK "file:///home/kgee/Typhoon/Thesis_CGalvin/paper/latex/mastersthesis/mastersthesis.html" \l "540147"</w:instrText>
+      </w:r>
+      <w:r>
+        <w:fldChar w:fldCharType="separate"/>
+      </w:r>
+      <w:r>
+        <w:rPr>
+          <w:rStyle w:val="style17"/>
+        </w:rPr>
+        <w:t>CWKG96</w:t>
+      </w:r>
+      <w:r>
+        <w:fldChar w:fldCharType="end"/>
+      </w:r>
+      <w:r>
+        <w:rPr/>
+        <w:t xml:space="preserve">] </w:t>
+      </w:r>
+    </w:p>
+    <w:p>
+      <w:pPr>
+        <w:pStyle w:val="style29"/>
+        <w:rPr/>
+      </w:pPr>
+      <w:r>
+        <w:rPr/>
+        <w:t xml:space="preserve">The goal of this project is to create a system which automates and facilitates the above in a helpful and intuitive way via data augmentation of the live stream. These three points will each be addressed individually by it's own software module placed between the telepresence device and the user's device. </w:t>
+      </w:r>
+    </w:p>
+    <w:p>
+      <w:pPr>
+        <w:pStyle w:val="style29"/>
+        <w:rPr/>
+      </w:pPr>
+      <w:r>
+        <w:rPr/>
+        <w:t xml:space="preserve">A good example would be to recognize and highlight a QR code should one come into the visual frame. The users options could be as simple as 'open URL in browser' or 'ignore'. </w:t>
+      </w:r>
+    </w:p>
+    <w:p>
+      <w:pPr>
+        <w:pStyle w:val="style29"/>
+        <w:rPr/>
+      </w:pPr>
+      <w:r>
+        <w:rPr/>
+        <w:t xml:space="preserve">A second example would be to alert the user when a presenter has entered the frame after a lengthy absence. </w:t>
+      </w:r>
+    </w:p>
+    <w:p>
+      <w:pPr>
+        <w:pStyle w:val="style29"/>
+        <w:rPr/>
+      </w:pPr>
+      <w:r>
+        <w:rPr/>
+        <w:t xml:space="preserve">Finally, if a group of two or more people collaborate to make a 'digital audience', tags, notes, and comments can be passed among audience members in real time. For example, if the professor leaves a particularly difficult equation on the board, audience members could be enabled to directly click on the location of the equation within the video in question and communicate their interest in a real time collaborative way. This information can be saved along with the video for the professors review at a later time. </w:t>
+      </w:r>
+    </w:p>
+    <w:p>
+      <w:pPr>
+        <w:pStyle w:val="style1"/>
+        <w:rPr/>
+      </w:pPr>
+      <w:bookmarkStart w:id="34" w:name="SECTION003100000000000000000"/>
+      <w:bookmarkEnd w:id="34"/>
+      <w:r>
+        <w:rPr/>
+        <w:t xml:space="preserve">Assumptions </w:t>
+      </w:r>
+    </w:p>
+    <w:p>
+      <w:pPr>
+        <w:pStyle w:val="style29"/>
+        <w:rPr/>
+      </w:pPr>
+      <w:r>
+        <w:rPr/>
+        <w:t xml:space="preserve">There are a wide variety of telepresence devices available, each with it's own features and limitations. This project will focus on the most common telepresence software available, which is the modern smart phone. We can assume that the telepresence device will come equipped with a camera and a microphone, as well as a wireless network connection capable of simultaneously transmitting and receiving audio/video data with latency low enough to qualify for 'real-time communication'. If required, benchmarks and data may later be supplied to demonstrate that this is indeed a common feature of modern hardware. </w:t>
+      </w:r>
+    </w:p>
+    <w:p>
+      <w:pPr>
+        <w:pStyle w:val="style1"/>
+        <w:rPr/>
+      </w:pPr>
+      <w:bookmarkStart w:id="35" w:name="SECTION003110000000000000000"/>
+      <w:bookmarkEnd w:id="35"/>
+      <w:r>
+        <w:rPr/>
+        <w:t xml:space="preserve">Design </w:t>
+      </w:r>
+    </w:p>
+    <w:p>
+      <w:pPr>
+        <w:pStyle w:val="style29"/>
+        <w:rPr/>
+      </w:pPr>
+      <w:r>
+        <w:rPr/>
+        <w:t xml:space="preserve">In order to achieve our goals, the approach I intend to take involves scanning the raw telepresence data between clients in order to parse and extract some of the high level information out of it. If we can automate the detection of useful signals, gestures, queues, and events in the raw audio/video data, we can highlight and emphasize this information to the user. Furthermore, if the signals we parse can be responded with by a minimal subset of actions we are entirely capable of supplying these options in real-time and allowing the user to quickly decide how they choose to respond. </w:t>
+      </w:r>
+    </w:p>
+    <w:p>
+      <w:pPr>
+        <w:pStyle w:val="style29"/>
+        <w:rPr/>
+      </w:pPr>
+      <w:r>
+        <w:rPr/>
+        <w:t xml:space="preserve">If the mobile telepresence devices which collect and transmit the raw audio/video data are most likely to be modern smart phones, than we would be wise to treat these devices as thin clients in the sense that their purpose is limited to data collection and user interaction. The heavy processing involved with computer vision over large streams of image matrices would quickly overwhelm such devices. </w:t>
+      </w:r>
+    </w:p>
+    <w:p>
+      <w:pPr>
+        <w:pStyle w:val="style29"/>
+        <w:rPr/>
+      </w:pPr>
+      <w:r>
+        <w:rPr/>
+        <w:t xml:space="preserve">Because of this limitation I plan on deploying a cloud server which intercepts the data streams between clients in order to process the large amounts of raw data. This cloud will also store the streams and act as a database of past transmissions along with all the key meta-data we accumulate through our processing techniques. </w:t>
+      </w:r>
+    </w:p>
+    <w:p>
+      <w:pPr>
+        <w:pStyle w:val="style1"/>
+        <w:rPr/>
+      </w:pPr>
+      <w:bookmarkStart w:id="36" w:name="SECTION003120000000000000000"/>
+      <w:bookmarkEnd w:id="36"/>
+      <w:r>
+        <w:rPr/>
+        <w:t xml:space="preserve">Networking </w:t>
+      </w:r>
+    </w:p>
+    <w:p>
+      <w:pPr>
+        <w:pStyle w:val="style29"/>
+        <w:rPr/>
+      </w:pPr>
+      <w:r>
+        <w:rPr/>
+        <w:drawing>
+          <wp:inline distB="0" distL="0" distR="0" distT="0">
+            <wp:extent cx="4505325" cy="3924300"/>
+            <wp:effectExtent b="0" l="0" r="0" t="0"/>
+            <wp:docPr descr="" id="3" name="Picture" title=""/>
+            <wp:cNvGraphicFramePr>
+              <a:graphicFrameLocks xmlns:a="http://schemas.openxmlformats.org/drawingml/2006/main" noChangeAspect="1"/>
+            </wp:cNvGraphicFramePr>
+            <a:graphic xmlns:a="http://schemas.openxmlformats.org/drawingml/2006/main">
+              <a:graphicData uri="http://schemas.openxmlformats.org/drawingml/2006/picture">
+                <pic:pic xmlns:pic="http://schemas.openxmlformats.org/drawingml/2006/picture">
+                  <pic:nvPicPr>
+                    <pic:cNvPr descr="" id="3" name="Picture" title=""/>
+                    <pic:cNvPicPr>
+                      <a:picLocks noChangeArrowheads="1" noChangeAspect="1"/>
+                    </pic:cNvPicPr>
+                  </pic:nvPicPr>
+                  <pic:blipFill>
+                    <a:blip r:link="rId5"/>
                     <a:srcRect/>
                     <a:stretch>
                       <a:fillRect/>
@@ -4443,7 +4495,7 @@
           <wp:inline distB="0" distL="0" distR="0" distT="0">
             <wp:extent cx="4505325" cy="2524125"/>
             <wp:effectExtent b="0" l="0" r="0" t="0"/>
-            <wp:docPr descr="" id="3" name="Picture" title=""/>
+            <wp:docPr descr="" id="4" name="Picture" title=""/>
             <wp:cNvGraphicFramePr>
               <a:graphicFrameLocks xmlns:a="http://schemas.openxmlformats.org/drawingml/2006/main" noChangeAspect="1"/>
             </wp:cNvGraphicFramePr>
@@ -4451,13 +4503,13 @@
               <a:graphicData uri="http://schemas.openxmlformats.org/drawingml/2006/picture">
                 <pic:pic xmlns:pic="http://schemas.openxmlformats.org/drawingml/2006/picture">
                   <pic:nvPicPr>
-                    <pic:cNvPr descr="" id="3" name="Picture" title=""/>
+                    <pic:cNvPr descr="" id="4" name="Picture" title=""/>
                     <pic:cNvPicPr>
                       <a:picLocks noChangeArrowheads="1" noChangeAspect="1"/>
                     </pic:cNvPicPr>
                   </pic:nvPicPr>
                   <pic:blipFill>
-                    <a:blip r:link="rId5"/>
+                    <a:blip r:link="rId6"/>
                     <a:srcRect/>
                     <a:stretch>
                       <a:fillRect/>
@@ -4597,7 +4649,7 @@
           <wp:inline distB="0" distL="0" distR="0" distT="0">
             <wp:extent cx="4505325" cy="2933700"/>
             <wp:effectExtent b="0" l="0" r="0" t="0"/>
-            <wp:docPr descr="" id="4" name="Picture" title=""/>
+            <wp:docPr descr="" id="5" name="Picture" title=""/>
             <wp:cNvGraphicFramePr>
               <a:graphicFrameLocks xmlns:a="http://schemas.openxmlformats.org/drawingml/2006/main" noChangeAspect="1"/>
             </wp:cNvGraphicFramePr>
@@ -4605,13 +4657,13 @@
               <a:graphicData uri="http://schemas.openxmlformats.org/drawingml/2006/picture">
                 <pic:pic xmlns:pic="http://schemas.openxmlformats.org/drawingml/2006/picture">
                   <pic:nvPicPr>
-                    <pic:cNvPr descr="" id="4" name="Picture" title=""/>
+                    <pic:cNvPr descr="" id="5" name="Picture" title=""/>
                     <pic:cNvPicPr>
                       <a:picLocks noChangeArrowheads="1" noChangeAspect="1"/>
                     </pic:cNvPicPr>
                   </pic:nvPicPr>
                   <pic:blipFill>
-                    <a:blip r:link="rId6"/>
+                    <a:blip r:link="rId7"/>
                     <a:srcRect/>
                     <a:stretch>
                       <a:fillRect/>
@@ -4731,7 +4783,7 @@
           <wp:inline distB="0" distL="0" distR="0" distT="0">
             <wp:extent cx="4505325" cy="3200400"/>
             <wp:effectExtent b="0" l="0" r="0" t="0"/>
-            <wp:docPr descr="" id="5" name="Picture" title=""/>
+            <wp:docPr descr="" id="6" name="Picture" title=""/>
             <wp:cNvGraphicFramePr>
               <a:graphicFrameLocks xmlns:a="http://schemas.openxmlformats.org/drawingml/2006/main" noChangeAspect="1"/>
             </wp:cNvGraphicFramePr>
@@ -4739,13 +4791,13 @@
               <a:graphicData uri="http://schemas.openxmlformats.org/drawingml/2006/picture">
                 <pic:pic xmlns:pic="http://schemas.openxmlformats.org/drawingml/2006/picture">
                   <pic:nvPicPr>
-                    <pic:cNvPr descr="" id="5" name="Picture" title=""/>
+                    <pic:cNvPr descr="" id="6" name="Picture" title=""/>
                     <pic:cNvPicPr>
                       <a:picLocks noChangeArrowheads="1" noChangeAspect="1"/>
                     </pic:cNvPicPr>
                   </pic:nvPicPr>
                   <pic:blipFill>
-                    <a:blip r:link="rId7"/>
+                    <a:blip r:link="rId8"/>
                     <a:srcRect/>
                     <a:stretch>
                       <a:fillRect/>
@@ -4919,7 +4971,7 @@
           <wp:inline distB="0" distL="0" distR="0" distT="0">
             <wp:extent cx="6000750" cy="2590800"/>
             <wp:effectExtent b="0" l="0" r="0" t="0"/>
-            <wp:docPr descr="" id="6" name="Picture" title=""/>
+            <wp:docPr descr="" id="7" name="Picture" title=""/>
             <wp:cNvGraphicFramePr>
               <a:graphicFrameLocks xmlns:a="http://schemas.openxmlformats.org/drawingml/2006/main" noChangeAspect="1"/>
             </wp:cNvGraphicFramePr>
@@ -4927,13 +4979,13 @@
               <a:graphicData uri="http://schemas.openxmlformats.org/drawingml/2006/picture">
                 <pic:pic xmlns:pic="http://schemas.openxmlformats.org/drawingml/2006/picture">
                   <pic:nvPicPr>
-                    <pic:cNvPr descr="" id="6" name="Picture" title=""/>
+                    <pic:cNvPr descr="" id="7" name="Picture" title=""/>
                     <pic:cNvPicPr>
                       <a:picLocks noChangeArrowheads="1" noChangeAspect="1"/>
                     </pic:cNvPicPr>
                   </pic:nvPicPr>
                   <pic:blipFill>
-                    <a:blip r:link="rId8"/>
+                    <a:blip r:link="rId9"/>
                     <a:srcRect/>
                     <a:stretch>
                       <a:fillRect/>
@@ -4977,7 +5029,7 @@
           <wp:inline distB="0" distL="0" distR="0" distT="0">
             <wp:extent cx="4505325" cy="5524500"/>
             <wp:effectExtent b="0" l="0" r="0" t="0"/>
-            <wp:docPr descr="" id="7" name="Picture" title=""/>
+            <wp:docPr descr="" id="8" name="Picture" title=""/>
             <wp:cNvGraphicFramePr>
               <a:graphicFrameLocks xmlns:a="http://schemas.openxmlformats.org/drawingml/2006/main" noChangeAspect="1"/>
             </wp:cNvGraphicFramePr>
@@ -4985,13 +5037,13 @@
               <a:graphicData uri="http://schemas.openxmlformats.org/drawingml/2006/picture">
                 <pic:pic xmlns:pic="http://schemas.openxmlformats.org/drawingml/2006/picture">
                   <pic:nvPicPr>
-                    <pic:cNvPr descr="" id="7" name="Picture" title=""/>
+                    <pic:cNvPr descr="" id="8" name="Picture" title=""/>
                     <pic:cNvPicPr>
                       <a:picLocks noChangeArrowheads="1" noChangeAspect="1"/>
                     </pic:cNvPicPr>
                   </pic:nvPicPr>
                   <pic:blipFill>
-                    <a:blip r:link="rId9"/>
+                    <a:blip r:link="rId10"/>
                     <a:srcRect/>
                     <a:stretch>
                       <a:fillRect/>
@@ -5752,10 +5804,10 @@
 
 <file path=word/comments.xml><?xml version="1.0" encoding="utf-8"?>
 <w:comments xmlns:o="urn:schemas-microsoft-com:office:office" xmlns:r="http://schemas.openxmlformats.org/officeDocument/2006/relationships" xmlns:v="urn:schemas-microsoft-com:vml" xmlns:w="http://schemas.openxmlformats.org/wordprocessingml/2006/main" xmlns:w10="urn:schemas-microsoft-com:office:word" xmlns:wp="http://schemas.openxmlformats.org/drawingml/2006/wordprocessingDrawing">
-  <w:comment w:author="" w:date="2014-02-02T20:51:34Z" w:id="0" w:initials=""/>
-  <w:comment w:author="" w:date="2014-02-02T20:51:34Z" w:id="1" w:initials=""/>
-  <w:comment w:author="" w:date="2014-02-02T20:51:34Z" w:id="2" w:initials=""/>
-  <w:comment w:author="" w:date="2014-02-02T20:51:34Z" w:id="3" w:initials=""/>
+  <w:comment w:author="" w:date="2014-02-03T15:57:05Z" w:id="0" w:initials=""/>
+  <w:comment w:author="" w:date="2014-02-03T15:57:05Z" w:id="1" w:initials=""/>
+  <w:comment w:author="" w:date="2014-02-03T15:57:05Z" w:id="2" w:initials=""/>
+  <w:comment w:author="" w:date="2014-02-03T15:57:05Z" w:id="3" w:initials=""/>
 </w:comments>
 </file>
 

</xml_diff>